<commit_message>
add tag file sample
</commit_message>
<xml_diff>
--- a/EL_Illustrate.docx
+++ b/EL_Illustrate.docx
@@ -4,6 +4,26 @@
   <w:body>
     <w:p>
       <w:pPr>
+        <w:pStyle w:val="1"/>
+        <w:rPr>
+          <w:rFonts w:hint="eastAsia"/>
+        </w:rPr>
+      </w:pPr>
+      <w:r>
+        <w:rPr>
+          <w:rFonts w:hint="eastAsia"/>
+        </w:rPr>
+        <w:t>EL</w:t>
+      </w:r>
+      <w:r>
+        <w:rPr>
+          <w:rFonts w:hint="eastAsia"/>
+        </w:rPr>
+        <w:t>函数</w:t>
+      </w:r>
+    </w:p>
+    <w:p>
+      <w:pPr>
         <w:rPr>
           <w:b/>
         </w:rPr>
@@ -100,49 +120,69 @@
         <w:rPr>
           <w:rFonts w:hint="eastAsia"/>
         </w:rPr>
-        <w:t>    EL</w:t>
-      </w:r>
-      <w:r>
-        <w:rPr>
-          <w:rFonts w:hint="eastAsia"/>
+        <w:t xml:space="preserve">    </w:t>
+      </w:r>
+      <w:r>
+        <w:rPr>
+          <w:rFonts w:hint="eastAsia"/>
+          <w:b/>
+        </w:rPr>
+        <w:t>EL</w:t>
+      </w:r>
+      <w:r>
+        <w:rPr>
+          <w:rFonts w:hint="eastAsia"/>
+          <w:b/>
         </w:rPr>
         <w:t>函数实际上是与</w:t>
       </w:r>
       <w:r>
         <w:rPr>
           <w:rFonts w:hint="eastAsia"/>
+          <w:b/>
         </w:rPr>
         <w:t>JAVA</w:t>
       </w:r>
       <w:r>
         <w:rPr>
           <w:rFonts w:hint="eastAsia"/>
+          <w:b/>
         </w:rPr>
         <w:t>类中</w:t>
       </w:r>
       <w:r>
         <w:rPr>
           <w:rFonts w:hint="eastAsia"/>
+          <w:b/>
         </w:rPr>
         <w:t>的静态</w:t>
       </w:r>
       <w:r>
         <w:rPr>
           <w:rFonts w:hint="eastAsia"/>
+          <w:b/>
         </w:rPr>
         <w:t>方法</w:t>
       </w:r>
       <w:r>
         <w:rPr>
           <w:rFonts w:hint="eastAsia"/>
+          <w:b/>
         </w:rPr>
         <w:t>相</w:t>
       </w:r>
       <w:r>
         <w:rPr>
           <w:rFonts w:hint="eastAsia"/>
-        </w:rPr>
-        <w:t>对应的。</w:t>
+          <w:b/>
+        </w:rPr>
+        <w:t>对应的</w:t>
+      </w:r>
+      <w:r>
+        <w:rPr>
+          <w:rFonts w:hint="eastAsia"/>
+        </w:rPr>
+        <w:t>。</w:t>
       </w:r>
       <w:r>
         <w:rPr>
@@ -374,7 +414,7 @@
         <w:rPr>
           <w:rFonts w:hint="eastAsia"/>
         </w:rPr>
-        <w:t>，如果</w:t>
+        <w:t>，即</w:t>
       </w:r>
       <w:r>
         <w:rPr>
@@ -779,6 +819,12 @@
           <w:rFonts w:hint="eastAsia"/>
         </w:rPr>
         <w:br/>
+      </w:r>
+      <w:r>
+        <w:rPr>
+          <w:rFonts w:hint="eastAsia"/>
+        </w:rPr>
+        <w:lastRenderedPageBreak/>
         <w:t>  xsi:schemaLocation="</w:t>
       </w:r>
       <w:hyperlink r:id="rId8" w:history="1">
@@ -837,12 +883,6 @@
           <w:rFonts w:hint="eastAsia"/>
         </w:rPr>
         <w:br/>
-      </w:r>
-      <w:r>
-        <w:rPr>
-          <w:rFonts w:hint="eastAsia"/>
-        </w:rPr>
-        <w:lastRenderedPageBreak/>
         <w:t>  &lt;description&gt;JSTL 1.1 functions library&lt;/description&gt;</w:t>
       </w:r>
       <w:r>
@@ -1261,6 +1301,12 @@
           <w:rFonts w:hint="eastAsia"/>
         </w:rPr>
         <w:br/>
+      </w:r>
+      <w:r>
+        <w:rPr>
+          <w:rFonts w:hint="eastAsia"/>
+        </w:rPr>
+        <w:lastRenderedPageBreak/>
         <w:t>    xmlns:xsi="</w:t>
       </w:r>
       <w:hyperlink r:id="rId15" w:history="1">
@@ -1349,12 +1395,6 @@
           <w:rFonts w:hint="eastAsia"/>
         </w:rPr>
         <w:br/>
-      </w:r>
-      <w:r>
-        <w:rPr>
-          <w:rFonts w:hint="eastAsia"/>
-        </w:rPr>
-        <w:lastRenderedPageBreak/>
         <w:t> version="2.5"&gt;</w:t>
       </w:r>
       <w:r>
@@ -1624,7 +1664,2076 @@
         </w:drawing>
       </w:r>
     </w:p>
-    <w:p/>
+    <w:p>
+      <w:pPr>
+        <w:pStyle w:val="1"/>
+        <w:rPr>
+          <w:rFonts w:hint="eastAsia"/>
+        </w:rPr>
+      </w:pPr>
+      <w:r>
+        <w:rPr>
+          <w:rFonts w:hint="eastAsia"/>
+        </w:rPr>
+        <w:t>Tag</w:t>
+      </w:r>
+      <w:r>
+        <w:rPr>
+          <w:rFonts w:hint="eastAsia"/>
+        </w:rPr>
+        <w:t>文件</w:t>
+      </w:r>
+    </w:p>
+    <w:p>
+      <w:pPr>
+        <w:pStyle w:val="a5"/>
+        <w:shd w:val="clear" w:color="auto" w:fill="FFFFFF"/>
+        <w:spacing w:before="0" w:beforeAutospacing="0" w:after="0" w:afterAutospacing="0" w:line="271" w:lineRule="atLeast"/>
+        <w:rPr>
+          <w:rFonts w:ascii="Helvetica" w:hAnsi="Helvetica" w:cs="Helvetica"/>
+          <w:color w:val="000000"/>
+          <w:sz w:val="15"/>
+          <w:szCs w:val="15"/>
+        </w:rPr>
+      </w:pPr>
+      <w:r>
+        <w:rPr>
+          <w:rStyle w:val="a6"/>
+          <w:rFonts w:ascii="Helvetica" w:hAnsi="Helvetica" w:cs="Helvetica" w:hint="eastAsia"/>
+          <w:color w:val="000000"/>
+          <w:sz w:val="19"/>
+          <w:szCs w:val="19"/>
+        </w:rPr>
+        <w:t xml:space="preserve">    </w:t>
+      </w:r>
+      <w:r>
+        <w:rPr>
+          <w:rStyle w:val="a6"/>
+          <w:rFonts w:ascii="Helvetica" w:hAnsi="Helvetica" w:cs="Helvetica"/>
+          <w:color w:val="000000"/>
+          <w:sz w:val="19"/>
+          <w:szCs w:val="19"/>
+        </w:rPr>
+        <w:t>tag</w:t>
+      </w:r>
+      <w:r>
+        <w:rPr>
+          <w:rStyle w:val="a6"/>
+          <w:rFonts w:ascii="Helvetica" w:hAnsi="Helvetica" w:cs="Helvetica"/>
+          <w:color w:val="000000"/>
+          <w:sz w:val="19"/>
+          <w:szCs w:val="19"/>
+        </w:rPr>
+        <w:t>文件只是以</w:t>
+      </w:r>
+      <w:r>
+        <w:rPr>
+          <w:rStyle w:val="a6"/>
+          <w:rFonts w:ascii="Helvetica" w:hAnsi="Helvetica" w:cs="Helvetica"/>
+          <w:color w:val="000000"/>
+          <w:sz w:val="19"/>
+          <w:szCs w:val="19"/>
+        </w:rPr>
+        <w:t>tag</w:t>
+      </w:r>
+      <w:r>
+        <w:rPr>
+          <w:rStyle w:val="a6"/>
+          <w:rFonts w:ascii="Helvetica" w:hAnsi="Helvetica" w:cs="Helvetica"/>
+          <w:color w:val="000000"/>
+          <w:sz w:val="19"/>
+          <w:szCs w:val="19"/>
+        </w:rPr>
+        <w:t>为后缀名的文本文件。除了</w:t>
+      </w:r>
+      <w:r>
+        <w:rPr>
+          <w:rStyle w:val="a6"/>
+          <w:rFonts w:ascii="Helvetica" w:hAnsi="Helvetica" w:cs="Helvetica"/>
+          <w:color w:val="000000"/>
+          <w:sz w:val="19"/>
+          <w:szCs w:val="19"/>
+        </w:rPr>
+        <w:t>jsp</w:t>
+      </w:r>
+      <w:r>
+        <w:rPr>
+          <w:rStyle w:val="a6"/>
+          <w:rFonts w:ascii="Helvetica" w:hAnsi="Helvetica" w:cs="Helvetica"/>
+          <w:color w:val="000000"/>
+          <w:sz w:val="19"/>
+          <w:szCs w:val="19"/>
+        </w:rPr>
+        <w:t>页面指令外，其他</w:t>
+      </w:r>
+      <w:r>
+        <w:rPr>
+          <w:rStyle w:val="a6"/>
+          <w:rFonts w:ascii="Helvetica" w:hAnsi="Helvetica" w:cs="Helvetica"/>
+          <w:color w:val="000000"/>
+          <w:sz w:val="19"/>
+          <w:szCs w:val="19"/>
+        </w:rPr>
+        <w:t>JSP</w:t>
+      </w:r>
+      <w:r>
+        <w:rPr>
+          <w:rStyle w:val="a6"/>
+          <w:rFonts w:ascii="Helvetica" w:hAnsi="Helvetica" w:cs="Helvetica"/>
+          <w:color w:val="000000"/>
+          <w:sz w:val="19"/>
+          <w:szCs w:val="19"/>
+        </w:rPr>
+        <w:t>元素都可以出现在</w:t>
+      </w:r>
+      <w:r>
+        <w:rPr>
+          <w:rStyle w:val="a6"/>
+          <w:rFonts w:ascii="Helvetica" w:hAnsi="Helvetica" w:cs="Helvetica"/>
+          <w:color w:val="000000"/>
+          <w:sz w:val="19"/>
+          <w:szCs w:val="19"/>
+        </w:rPr>
+        <w:t>tag</w:t>
+      </w:r>
+      <w:r>
+        <w:rPr>
+          <w:rStyle w:val="a6"/>
+          <w:rFonts w:ascii="Helvetica" w:hAnsi="Helvetica" w:cs="Helvetica"/>
+          <w:color w:val="000000"/>
+          <w:sz w:val="19"/>
+          <w:szCs w:val="19"/>
+        </w:rPr>
+        <w:t>文件中</w:t>
+      </w:r>
+    </w:p>
+    <w:p>
+      <w:pPr>
+        <w:pStyle w:val="a5"/>
+        <w:shd w:val="clear" w:color="auto" w:fill="FFFFFF"/>
+        <w:spacing w:before="0" w:beforeAutospacing="0" w:after="0" w:afterAutospacing="0" w:line="271" w:lineRule="atLeast"/>
+        <w:rPr>
+          <w:rFonts w:ascii="Helvetica" w:hAnsi="Helvetica" w:cs="Helvetica"/>
+          <w:color w:val="000000"/>
+          <w:sz w:val="15"/>
+          <w:szCs w:val="15"/>
+        </w:rPr>
+      </w:pPr>
+      <w:r>
+        <w:rPr>
+          <w:rStyle w:val="a6"/>
+          <w:rFonts w:ascii="Helvetica" w:hAnsi="Helvetica" w:cs="Helvetica"/>
+          <w:color w:val="000000"/>
+          <w:sz w:val="17"/>
+          <w:szCs w:val="17"/>
+        </w:rPr>
+        <w:lastRenderedPageBreak/>
+        <w:t>页面引用格式</w:t>
+      </w:r>
+    </w:p>
+    <w:p>
+      <w:pPr>
+        <w:pStyle w:val="a5"/>
+        <w:shd w:val="clear" w:color="auto" w:fill="FFFFFF"/>
+        <w:spacing w:before="0" w:beforeAutospacing="0" w:after="0" w:afterAutospacing="0" w:line="271" w:lineRule="atLeast"/>
+        <w:rPr>
+          <w:rFonts w:ascii="Helvetica" w:hAnsi="Helvetica" w:cs="Helvetica"/>
+          <w:color w:val="000000"/>
+          <w:sz w:val="15"/>
+          <w:szCs w:val="15"/>
+        </w:rPr>
+      </w:pPr>
+      <w:r>
+        <w:rPr>
+          <w:rFonts w:ascii="Helvetica" w:hAnsi="Helvetica" w:cs="Helvetica"/>
+          <w:color w:val="000000"/>
+          <w:sz w:val="15"/>
+          <w:szCs w:val="15"/>
+        </w:rPr>
+        <w:t> </w:t>
+      </w:r>
+    </w:p>
+    <w:p>
+      <w:pPr>
+        <w:pStyle w:val="a5"/>
+        <w:shd w:val="clear" w:color="auto" w:fill="FFFFFF"/>
+        <w:spacing w:before="0" w:beforeAutospacing="0" w:after="0" w:afterAutospacing="0" w:line="271" w:lineRule="atLeast"/>
+        <w:rPr>
+          <w:rFonts w:ascii="Helvetica" w:hAnsi="Helvetica" w:cs="Helvetica"/>
+          <w:color w:val="000000"/>
+          <w:sz w:val="15"/>
+          <w:szCs w:val="15"/>
+        </w:rPr>
+      </w:pPr>
+      <w:r>
+        <w:rPr>
+          <w:rStyle w:val="aa"/>
+          <w:rFonts w:ascii="Helvetica" w:hAnsi="Helvetica" w:cs="Helvetica"/>
+          <w:color w:val="000000"/>
+          <w:sz w:val="15"/>
+          <w:szCs w:val="15"/>
+        </w:rPr>
+        <w:t>&lt;%@ taglib prefix="ui" tagdir="/WEB-INF/tags" %&gt;</w:t>
+      </w:r>
+    </w:p>
+    <w:p>
+      <w:pPr>
+        <w:pStyle w:val="a5"/>
+        <w:shd w:val="clear" w:color="auto" w:fill="FFFFFF"/>
+        <w:spacing w:before="0" w:beforeAutospacing="0" w:after="0" w:afterAutospacing="0" w:line="271" w:lineRule="atLeast"/>
+        <w:rPr>
+          <w:rFonts w:ascii="Helvetica" w:hAnsi="Helvetica" w:cs="Helvetica"/>
+          <w:color w:val="000000"/>
+          <w:sz w:val="15"/>
+          <w:szCs w:val="15"/>
+        </w:rPr>
+      </w:pPr>
+      <w:r>
+        <w:rPr>
+          <w:rFonts w:ascii="Helvetica" w:hAnsi="Helvetica" w:cs="Helvetica"/>
+          <w:color w:val="000000"/>
+          <w:sz w:val="15"/>
+          <w:szCs w:val="15"/>
+        </w:rPr>
+        <w:t> </w:t>
+      </w:r>
+    </w:p>
+    <w:p>
+      <w:pPr>
+        <w:pStyle w:val="a5"/>
+        <w:shd w:val="clear" w:color="auto" w:fill="FFFFFF"/>
+        <w:spacing w:before="0" w:beforeAutospacing="0" w:after="0" w:afterAutospacing="0" w:line="271" w:lineRule="atLeast"/>
+        <w:rPr>
+          <w:rFonts w:ascii="Helvetica" w:hAnsi="Helvetica" w:cs="Helvetica"/>
+          <w:color w:val="000000"/>
+          <w:sz w:val="15"/>
+          <w:szCs w:val="15"/>
+        </w:rPr>
+      </w:pPr>
+      <w:r>
+        <w:rPr>
+          <w:rStyle w:val="aa"/>
+          <w:rFonts w:ascii="Helvetica" w:hAnsi="Helvetica" w:cs="Helvetica"/>
+          <w:b/>
+          <w:bCs/>
+          <w:color w:val="000000"/>
+          <w:sz w:val="15"/>
+          <w:szCs w:val="15"/>
+        </w:rPr>
+        <w:t>tagdir</w:t>
+      </w:r>
+      <w:r>
+        <w:rPr>
+          <w:rStyle w:val="aa"/>
+          <w:rFonts w:ascii="Helvetica" w:hAnsi="Helvetica" w:cs="Helvetica"/>
+          <w:b/>
+          <w:bCs/>
+          <w:color w:val="000000"/>
+          <w:sz w:val="15"/>
+          <w:szCs w:val="15"/>
+        </w:rPr>
+        <w:t>：用于指定</w:t>
+      </w:r>
+      <w:r>
+        <w:rPr>
+          <w:rStyle w:val="aa"/>
+          <w:rFonts w:ascii="Helvetica" w:hAnsi="Helvetica" w:cs="Helvetica"/>
+          <w:b/>
+          <w:bCs/>
+          <w:color w:val="000000"/>
+          <w:sz w:val="15"/>
+          <w:szCs w:val="15"/>
+        </w:rPr>
+        <w:t>tag</w:t>
+      </w:r>
+      <w:r>
+        <w:rPr>
+          <w:rStyle w:val="aa"/>
+          <w:rFonts w:ascii="Helvetica" w:hAnsi="Helvetica" w:cs="Helvetica"/>
+          <w:b/>
+          <w:bCs/>
+          <w:color w:val="000000"/>
+          <w:sz w:val="15"/>
+          <w:szCs w:val="15"/>
+        </w:rPr>
+        <w:t>文件目录，当页面使用</w:t>
+      </w:r>
+      <w:r>
+        <w:rPr>
+          <w:rStyle w:val="aa"/>
+          <w:rFonts w:ascii="Helvetica" w:hAnsi="Helvetica" w:cs="Helvetica"/>
+          <w:b/>
+          <w:bCs/>
+          <w:color w:val="000000"/>
+          <w:sz w:val="15"/>
+          <w:szCs w:val="15"/>
+        </w:rPr>
+        <w:t>&lt;ui:xxxx&gt;</w:t>
+      </w:r>
+      <w:r>
+        <w:rPr>
+          <w:rStyle w:val="aa"/>
+          <w:rFonts w:ascii="Helvetica" w:hAnsi="Helvetica" w:cs="Helvetica"/>
+          <w:b/>
+          <w:bCs/>
+          <w:color w:val="000000"/>
+          <w:sz w:val="15"/>
+          <w:szCs w:val="15"/>
+        </w:rPr>
+        <w:t>进，会查找该目录下对应的</w:t>
+      </w:r>
+      <w:r>
+        <w:rPr>
+          <w:rStyle w:val="aa"/>
+          <w:rFonts w:ascii="Helvetica" w:hAnsi="Helvetica" w:cs="Helvetica"/>
+          <w:b/>
+          <w:bCs/>
+          <w:color w:val="000000"/>
+          <w:sz w:val="15"/>
+          <w:szCs w:val="15"/>
+        </w:rPr>
+        <w:t>xxxx.tag</w:t>
+      </w:r>
+      <w:r>
+        <w:rPr>
+          <w:rStyle w:val="aa"/>
+          <w:rFonts w:ascii="Helvetica" w:hAnsi="Helvetica" w:cs="Helvetica"/>
+          <w:b/>
+          <w:bCs/>
+          <w:color w:val="000000"/>
+          <w:sz w:val="15"/>
+          <w:szCs w:val="15"/>
+        </w:rPr>
+        <w:t>文件。</w:t>
+      </w:r>
+    </w:p>
+    <w:p>
+      <w:pPr>
+        <w:pStyle w:val="a5"/>
+        <w:shd w:val="clear" w:color="auto" w:fill="FFFFFF"/>
+        <w:spacing w:before="0" w:beforeAutospacing="0" w:after="0" w:afterAutospacing="0" w:line="271" w:lineRule="atLeast"/>
+        <w:rPr>
+          <w:rFonts w:ascii="Helvetica" w:hAnsi="Helvetica" w:cs="Helvetica"/>
+          <w:color w:val="000000"/>
+          <w:sz w:val="15"/>
+          <w:szCs w:val="15"/>
+        </w:rPr>
+      </w:pPr>
+      <w:r>
+        <w:rPr>
+          <w:rStyle w:val="aa"/>
+          <w:rFonts w:ascii="Helvetica" w:hAnsi="Helvetica" w:cs="Helvetica"/>
+          <w:b/>
+          <w:bCs/>
+          <w:color w:val="000000"/>
+          <w:sz w:val="15"/>
+          <w:szCs w:val="15"/>
+        </w:rPr>
+        <w:t>prefix</w:t>
+      </w:r>
+      <w:r>
+        <w:rPr>
+          <w:rStyle w:val="aa"/>
+          <w:rFonts w:ascii="Helvetica" w:hAnsi="Helvetica" w:cs="Helvetica"/>
+          <w:b/>
+          <w:bCs/>
+          <w:color w:val="000000"/>
+          <w:sz w:val="15"/>
+          <w:szCs w:val="15"/>
+        </w:rPr>
+        <w:t>：指定使用时标签前缀</w:t>
+      </w:r>
+    </w:p>
+    <w:p>
+      <w:pPr>
+        <w:pStyle w:val="a5"/>
+        <w:shd w:val="clear" w:color="auto" w:fill="FFFFFF"/>
+        <w:spacing w:before="0" w:beforeAutospacing="0" w:after="0" w:afterAutospacing="0" w:line="271" w:lineRule="atLeast"/>
+        <w:rPr>
+          <w:rFonts w:ascii="Helvetica" w:hAnsi="Helvetica" w:cs="Helvetica"/>
+          <w:color w:val="000000"/>
+          <w:sz w:val="15"/>
+          <w:szCs w:val="15"/>
+        </w:rPr>
+      </w:pPr>
+      <w:r>
+        <w:rPr>
+          <w:rFonts w:ascii="Helvetica" w:hAnsi="Helvetica" w:cs="Helvetica"/>
+          <w:color w:val="000000"/>
+          <w:sz w:val="15"/>
+          <w:szCs w:val="15"/>
+        </w:rPr>
+        <w:t> </w:t>
+      </w:r>
+    </w:p>
+    <w:p>
+      <w:pPr>
+        <w:pStyle w:val="a5"/>
+        <w:shd w:val="clear" w:color="auto" w:fill="FFFFFF"/>
+        <w:spacing w:before="0" w:beforeAutospacing="0" w:after="0" w:afterAutospacing="0" w:line="271" w:lineRule="atLeast"/>
+        <w:rPr>
+          <w:rFonts w:ascii="Helvetica" w:hAnsi="Helvetica" w:cs="Helvetica"/>
+          <w:color w:val="000000"/>
+          <w:sz w:val="15"/>
+          <w:szCs w:val="15"/>
+        </w:rPr>
+      </w:pPr>
+      <w:r>
+        <w:rPr>
+          <w:rStyle w:val="a6"/>
+          <w:rFonts w:ascii="Helvetica" w:hAnsi="Helvetica" w:cs="Helvetica"/>
+          <w:color w:val="000000"/>
+          <w:sz w:val="17"/>
+          <w:szCs w:val="17"/>
+        </w:rPr>
+        <w:t>使用格式</w:t>
+      </w:r>
+    </w:p>
+    <w:p>
+      <w:pPr>
+        <w:pStyle w:val="a5"/>
+        <w:shd w:val="clear" w:color="auto" w:fill="FFFFFF"/>
+        <w:spacing w:before="0" w:beforeAutospacing="0" w:after="0" w:afterAutospacing="0" w:line="271" w:lineRule="atLeast"/>
+        <w:rPr>
+          <w:rFonts w:ascii="Helvetica" w:hAnsi="Helvetica" w:cs="Helvetica"/>
+          <w:color w:val="000000"/>
+          <w:sz w:val="15"/>
+          <w:szCs w:val="15"/>
+        </w:rPr>
+      </w:pPr>
+      <w:r>
+        <w:rPr>
+          <w:rStyle w:val="aa"/>
+          <w:rFonts w:ascii="Helvetica" w:hAnsi="Helvetica" w:cs="Helvetica"/>
+          <w:color w:val="000000"/>
+          <w:sz w:val="15"/>
+          <w:szCs w:val="15"/>
+        </w:rPr>
+        <w:t>&lt;ui:xxxx&gt;&lt;/ui:xxxx&gt;</w:t>
+      </w:r>
+    </w:p>
+    <w:p>
+      <w:pPr>
+        <w:pStyle w:val="a5"/>
+        <w:shd w:val="clear" w:color="auto" w:fill="FFFFFF"/>
+        <w:spacing w:before="0" w:beforeAutospacing="0" w:after="0" w:afterAutospacing="0" w:line="271" w:lineRule="atLeast"/>
+        <w:rPr>
+          <w:rFonts w:ascii="Helvetica" w:hAnsi="Helvetica" w:cs="Helvetica"/>
+          <w:color w:val="000000"/>
+          <w:sz w:val="15"/>
+          <w:szCs w:val="15"/>
+        </w:rPr>
+      </w:pPr>
+      <w:r>
+        <w:rPr>
+          <w:rFonts w:ascii="Helvetica" w:hAnsi="Helvetica" w:cs="Helvetica"/>
+          <w:color w:val="000000"/>
+          <w:sz w:val="15"/>
+          <w:szCs w:val="15"/>
+        </w:rPr>
+        <w:t>例子：</w:t>
+      </w:r>
+      <w:r>
+        <w:rPr>
+          <w:rFonts w:ascii="Helvetica" w:hAnsi="Helvetica" w:cs="Helvetica"/>
+          <w:color w:val="000000"/>
+          <w:sz w:val="15"/>
+          <w:szCs w:val="15"/>
+        </w:rPr>
+        <w:t>&lt;ui:tagDemo&gt;&lt;ui:tagDemo&gt;</w:t>
+      </w:r>
+    </w:p>
+    <w:p>
+      <w:pPr>
+        <w:pStyle w:val="a5"/>
+        <w:shd w:val="clear" w:color="auto" w:fill="FFFFFF"/>
+        <w:spacing w:before="0" w:beforeAutospacing="0" w:after="0" w:afterAutospacing="0" w:line="271" w:lineRule="atLeast"/>
+        <w:rPr>
+          <w:rFonts w:ascii="Helvetica" w:hAnsi="Helvetica" w:cs="Helvetica"/>
+          <w:color w:val="000000"/>
+          <w:sz w:val="15"/>
+          <w:szCs w:val="15"/>
+        </w:rPr>
+      </w:pPr>
+      <w:r>
+        <w:rPr>
+          <w:rFonts w:ascii="Helvetica" w:hAnsi="Helvetica" w:cs="Helvetica"/>
+          <w:color w:val="000000"/>
+          <w:sz w:val="15"/>
+          <w:szCs w:val="15"/>
+        </w:rPr>
+        <w:t> </w:t>
+      </w:r>
+    </w:p>
+    <w:p>
+      <w:pPr>
+        <w:pStyle w:val="a5"/>
+        <w:shd w:val="clear" w:color="auto" w:fill="FFFFFF"/>
+        <w:spacing w:before="0" w:beforeAutospacing="0" w:after="0" w:afterAutospacing="0" w:line="271" w:lineRule="atLeast"/>
+        <w:rPr>
+          <w:rFonts w:ascii="Helvetica" w:hAnsi="Helvetica" w:cs="Helvetica"/>
+          <w:color w:val="000000"/>
+          <w:sz w:val="15"/>
+          <w:szCs w:val="15"/>
+        </w:rPr>
+      </w:pPr>
+      <w:r>
+        <w:rPr>
+          <w:rFonts w:ascii="Helvetica" w:hAnsi="Helvetica" w:cs="Helvetica"/>
+          <w:color w:val="000000"/>
+          <w:sz w:val="19"/>
+          <w:szCs w:val="19"/>
+        </w:rPr>
+        <w:t>tag</w:t>
+      </w:r>
+      <w:r>
+        <w:rPr>
+          <w:rFonts w:ascii="Helvetica" w:hAnsi="Helvetica" w:cs="Helvetica"/>
+          <w:color w:val="000000"/>
+          <w:sz w:val="19"/>
+          <w:szCs w:val="19"/>
+        </w:rPr>
+        <w:t>文件添加属性：当</w:t>
+      </w:r>
+      <w:r>
+        <w:rPr>
+          <w:rFonts w:ascii="Helvetica" w:hAnsi="Helvetica" w:cs="Helvetica"/>
+          <w:color w:val="000000"/>
+          <w:sz w:val="19"/>
+          <w:szCs w:val="19"/>
+        </w:rPr>
+        <w:t>tag</w:t>
+      </w:r>
+      <w:r>
+        <w:rPr>
+          <w:rFonts w:ascii="Helvetica" w:hAnsi="Helvetica" w:cs="Helvetica"/>
+          <w:color w:val="000000"/>
+          <w:sz w:val="19"/>
+          <w:szCs w:val="19"/>
+        </w:rPr>
+        <w:t>文件需要引用页面传入参数时，就需要在</w:t>
+      </w:r>
+      <w:r>
+        <w:rPr>
+          <w:rFonts w:ascii="Helvetica" w:hAnsi="Helvetica" w:cs="Helvetica"/>
+          <w:color w:val="000000"/>
+          <w:sz w:val="19"/>
+          <w:szCs w:val="19"/>
+        </w:rPr>
+        <w:t>tag</w:t>
+      </w:r>
+      <w:r>
+        <w:rPr>
+          <w:rFonts w:ascii="Helvetica" w:hAnsi="Helvetica" w:cs="Helvetica"/>
+          <w:color w:val="000000"/>
+          <w:sz w:val="19"/>
+          <w:szCs w:val="19"/>
+        </w:rPr>
+        <w:t>文件中填加属性</w:t>
+      </w:r>
+    </w:p>
+    <w:p>
+      <w:pPr>
+        <w:pStyle w:val="a5"/>
+        <w:shd w:val="clear" w:color="auto" w:fill="FFFFFF"/>
+        <w:spacing w:before="0" w:beforeAutospacing="0" w:after="0" w:afterAutospacing="0" w:line="271" w:lineRule="atLeast"/>
+        <w:rPr>
+          <w:rFonts w:ascii="Helvetica" w:hAnsi="Helvetica" w:cs="Helvetica"/>
+          <w:color w:val="000000"/>
+          <w:sz w:val="15"/>
+          <w:szCs w:val="15"/>
+        </w:rPr>
+      </w:pPr>
+      <w:r>
+        <w:rPr>
+          <w:rStyle w:val="a6"/>
+          <w:rFonts w:ascii="Helvetica" w:hAnsi="Helvetica" w:cs="Helvetica"/>
+          <w:color w:val="000000"/>
+          <w:sz w:val="17"/>
+          <w:szCs w:val="17"/>
+        </w:rPr>
+        <w:t>定义属性格式</w:t>
+      </w:r>
+    </w:p>
+    <w:p>
+      <w:pPr>
+        <w:pStyle w:val="a5"/>
+        <w:shd w:val="clear" w:color="auto" w:fill="FFFFFF"/>
+        <w:spacing w:before="0" w:beforeAutospacing="0" w:after="0" w:afterAutospacing="0" w:line="271" w:lineRule="atLeast"/>
+        <w:rPr>
+          <w:rFonts w:ascii="Helvetica" w:hAnsi="Helvetica" w:cs="Helvetica"/>
+          <w:color w:val="000000"/>
+          <w:sz w:val="15"/>
+          <w:szCs w:val="15"/>
+        </w:rPr>
+      </w:pPr>
+      <w:r>
+        <w:rPr>
+          <w:rFonts w:ascii="Helvetica" w:hAnsi="Helvetica" w:cs="Helvetica"/>
+          <w:color w:val="000000"/>
+          <w:sz w:val="15"/>
+          <w:szCs w:val="15"/>
+        </w:rPr>
+        <w:t>&lt;%@ attribute name="attributename" required="true" type="com.myapp.util.ListPage" %&gt;</w:t>
+      </w:r>
+    </w:p>
+    <w:p>
+      <w:pPr>
+        <w:pStyle w:val="a5"/>
+        <w:shd w:val="clear" w:color="auto" w:fill="FFFFFF"/>
+        <w:spacing w:before="0" w:beforeAutospacing="0" w:after="0" w:afterAutospacing="0" w:line="271" w:lineRule="atLeast"/>
+        <w:rPr>
+          <w:rFonts w:ascii="Helvetica" w:hAnsi="Helvetica" w:cs="Helvetica"/>
+          <w:color w:val="000000"/>
+          <w:sz w:val="15"/>
+          <w:szCs w:val="15"/>
+        </w:rPr>
+      </w:pPr>
+      <w:r>
+        <w:rPr>
+          <w:rFonts w:ascii="Helvetica" w:hAnsi="Helvetica" w:cs="Helvetica"/>
+          <w:color w:val="000000"/>
+          <w:sz w:val="15"/>
+          <w:szCs w:val="15"/>
+        </w:rPr>
+        <w:t>name(</w:t>
+      </w:r>
+      <w:r>
+        <w:rPr>
+          <w:rFonts w:ascii="Helvetica" w:hAnsi="Helvetica" w:cs="Helvetica"/>
+          <w:color w:val="000000"/>
+          <w:sz w:val="15"/>
+          <w:szCs w:val="15"/>
+        </w:rPr>
+        <w:t>必须</w:t>
+      </w:r>
+      <w:r>
+        <w:rPr>
+          <w:rFonts w:ascii="Helvetica" w:hAnsi="Helvetica" w:cs="Helvetica"/>
+          <w:color w:val="000000"/>
+          <w:sz w:val="15"/>
+          <w:szCs w:val="15"/>
+        </w:rPr>
+        <w:t>)</w:t>
+      </w:r>
+      <w:r>
+        <w:rPr>
+          <w:rFonts w:ascii="Helvetica" w:hAnsi="Helvetica" w:cs="Helvetica"/>
+          <w:color w:val="000000"/>
+          <w:sz w:val="15"/>
+          <w:szCs w:val="15"/>
+        </w:rPr>
+        <w:t>：属性名</w:t>
+      </w:r>
+    </w:p>
+    <w:p>
+      <w:pPr>
+        <w:pStyle w:val="a5"/>
+        <w:shd w:val="clear" w:color="auto" w:fill="FFFFFF"/>
+        <w:spacing w:before="0" w:beforeAutospacing="0" w:after="0" w:afterAutospacing="0" w:line="271" w:lineRule="atLeast"/>
+        <w:rPr>
+          <w:rFonts w:ascii="Helvetica" w:hAnsi="Helvetica" w:cs="Helvetica"/>
+          <w:color w:val="000000"/>
+          <w:sz w:val="15"/>
+          <w:szCs w:val="15"/>
+        </w:rPr>
+      </w:pPr>
+      <w:r>
+        <w:rPr>
+          <w:rFonts w:ascii="Helvetica" w:hAnsi="Helvetica" w:cs="Helvetica"/>
+          <w:color w:val="000000"/>
+          <w:sz w:val="15"/>
+          <w:szCs w:val="15"/>
+        </w:rPr>
+        <w:t>required(</w:t>
+      </w:r>
+      <w:r>
+        <w:rPr>
+          <w:rFonts w:ascii="Helvetica" w:hAnsi="Helvetica" w:cs="Helvetica"/>
+          <w:color w:val="000000"/>
+          <w:sz w:val="15"/>
+          <w:szCs w:val="15"/>
+        </w:rPr>
+        <w:t>必须</w:t>
+      </w:r>
+      <w:r>
+        <w:rPr>
+          <w:rFonts w:ascii="Helvetica" w:hAnsi="Helvetica" w:cs="Helvetica"/>
+          <w:color w:val="000000"/>
+          <w:sz w:val="15"/>
+          <w:szCs w:val="15"/>
+        </w:rPr>
+        <w:t>)</w:t>
+      </w:r>
+      <w:r>
+        <w:rPr>
+          <w:rFonts w:ascii="Helvetica" w:hAnsi="Helvetica" w:cs="Helvetica"/>
+          <w:color w:val="000000"/>
+          <w:sz w:val="15"/>
+          <w:szCs w:val="15"/>
+        </w:rPr>
+        <w:t>：指定是否必须传</w:t>
+      </w:r>
+    </w:p>
+    <w:p>
+      <w:pPr>
+        <w:pStyle w:val="a5"/>
+        <w:shd w:val="clear" w:color="auto" w:fill="FFFFFF"/>
+        <w:spacing w:before="0" w:beforeAutospacing="0" w:after="0" w:afterAutospacing="0" w:line="271" w:lineRule="atLeast"/>
+        <w:rPr>
+          <w:rFonts w:ascii="Helvetica" w:hAnsi="Helvetica" w:cs="Helvetica"/>
+          <w:color w:val="000000"/>
+          <w:sz w:val="15"/>
+          <w:szCs w:val="15"/>
+        </w:rPr>
+      </w:pPr>
+      <w:r>
+        <w:rPr>
+          <w:rFonts w:ascii="Helvetica" w:hAnsi="Helvetica" w:cs="Helvetica"/>
+          <w:color w:val="000000"/>
+          <w:sz w:val="15"/>
+          <w:szCs w:val="15"/>
+        </w:rPr>
+        <w:t>type(</w:t>
+      </w:r>
+      <w:r>
+        <w:rPr>
+          <w:rFonts w:ascii="Helvetica" w:hAnsi="Helvetica" w:cs="Helvetica"/>
+          <w:color w:val="000000"/>
+          <w:sz w:val="15"/>
+          <w:szCs w:val="15"/>
+        </w:rPr>
+        <w:t>可选</w:t>
+      </w:r>
+      <w:r>
+        <w:rPr>
+          <w:rFonts w:ascii="Helvetica" w:hAnsi="Helvetica" w:cs="Helvetica"/>
+          <w:color w:val="000000"/>
+          <w:sz w:val="15"/>
+          <w:szCs w:val="15"/>
+        </w:rPr>
+        <w:t>)</w:t>
+      </w:r>
+      <w:r>
+        <w:rPr>
+          <w:rFonts w:ascii="Helvetica" w:hAnsi="Helvetica" w:cs="Helvetica"/>
+          <w:color w:val="000000"/>
+          <w:sz w:val="15"/>
+          <w:szCs w:val="15"/>
+        </w:rPr>
+        <w:t>：指定属性类型。</w:t>
+      </w:r>
+    </w:p>
+    <w:p>
+      <w:pPr>
+        <w:pStyle w:val="a5"/>
+        <w:shd w:val="clear" w:color="auto" w:fill="FFFFFF"/>
+        <w:spacing w:before="0" w:beforeAutospacing="0" w:after="0" w:afterAutospacing="0" w:line="271" w:lineRule="atLeast"/>
+        <w:rPr>
+          <w:rFonts w:ascii="Helvetica" w:hAnsi="Helvetica" w:cs="Helvetica"/>
+          <w:color w:val="000000"/>
+          <w:sz w:val="15"/>
+          <w:szCs w:val="15"/>
+        </w:rPr>
+      </w:pPr>
+      <w:r>
+        <w:rPr>
+          <w:rStyle w:val="a6"/>
+          <w:rFonts w:ascii="Helvetica" w:hAnsi="Helvetica" w:cs="Helvetica"/>
+          <w:color w:val="000000"/>
+          <w:sz w:val="17"/>
+          <w:szCs w:val="17"/>
+        </w:rPr>
+        <w:t>tag</w:t>
+      </w:r>
+      <w:r>
+        <w:rPr>
+          <w:rStyle w:val="a6"/>
+          <w:rFonts w:ascii="Helvetica" w:hAnsi="Helvetica" w:cs="Helvetica"/>
+          <w:color w:val="000000"/>
+          <w:sz w:val="17"/>
+          <w:szCs w:val="17"/>
+        </w:rPr>
+        <w:t>文件获得传入参数值</w:t>
+      </w:r>
+    </w:p>
+    <w:p>
+      <w:pPr>
+        <w:pStyle w:val="a5"/>
+        <w:shd w:val="clear" w:color="auto" w:fill="FFFFFF"/>
+        <w:spacing w:before="0" w:beforeAutospacing="0" w:after="0" w:afterAutospacing="0" w:line="271" w:lineRule="atLeast"/>
+        <w:rPr>
+          <w:rFonts w:ascii="Helvetica" w:hAnsi="Helvetica" w:cs="Helvetica"/>
+          <w:color w:val="000000"/>
+          <w:sz w:val="15"/>
+          <w:szCs w:val="15"/>
+        </w:rPr>
+      </w:pPr>
+      <w:r>
+        <w:rPr>
+          <w:rFonts w:ascii="Helvetica" w:hAnsi="Helvetica" w:cs="Helvetica"/>
+          <w:color w:val="000000"/>
+          <w:sz w:val="15"/>
+          <w:szCs w:val="15"/>
+        </w:rPr>
+        <w:t>String attributename=(String) pageContext.getAttribute("attributename");</w:t>
+      </w:r>
+    </w:p>
+    <w:p>
+      <w:pPr>
+        <w:pStyle w:val="a5"/>
+        <w:shd w:val="clear" w:color="auto" w:fill="FFFFFF"/>
+        <w:spacing w:before="0" w:beforeAutospacing="0" w:after="0" w:afterAutospacing="0" w:line="271" w:lineRule="atLeast"/>
+        <w:rPr>
+          <w:rFonts w:ascii="Helvetica" w:hAnsi="Helvetica" w:cs="Helvetica"/>
+          <w:color w:val="000000"/>
+          <w:sz w:val="15"/>
+          <w:szCs w:val="15"/>
+        </w:rPr>
+      </w:pPr>
+      <w:r>
+        <w:rPr>
+          <w:rFonts w:ascii="Helvetica" w:hAnsi="Helvetica" w:cs="Helvetica"/>
+          <w:color w:val="000000"/>
+          <w:sz w:val="15"/>
+          <w:szCs w:val="15"/>
+        </w:rPr>
+        <w:t>或者在</w:t>
+      </w:r>
+      <w:r>
+        <w:rPr>
+          <w:rFonts w:ascii="Helvetica" w:hAnsi="Helvetica" w:cs="Helvetica"/>
+          <w:color w:val="000000"/>
+          <w:sz w:val="15"/>
+          <w:szCs w:val="15"/>
+        </w:rPr>
+        <w:t>jsp</w:t>
+      </w:r>
+      <w:r>
+        <w:rPr>
+          <w:rFonts w:ascii="Helvetica" w:hAnsi="Helvetica" w:cs="Helvetica"/>
+          <w:color w:val="000000"/>
+          <w:sz w:val="15"/>
+          <w:szCs w:val="15"/>
+        </w:rPr>
+        <w:t>元素中使用</w:t>
+      </w:r>
+      <w:r>
+        <w:rPr>
+          <w:rFonts w:ascii="Helvetica" w:hAnsi="Helvetica" w:cs="Helvetica"/>
+          <w:color w:val="000000"/>
+          <w:sz w:val="15"/>
+          <w:szCs w:val="15"/>
+        </w:rPr>
+        <w:t>${pageScope.attributename}</w:t>
+      </w:r>
+    </w:p>
+    <w:p>
+      <w:pPr>
+        <w:pStyle w:val="a5"/>
+        <w:shd w:val="clear" w:color="auto" w:fill="FFFFFF"/>
+        <w:spacing w:before="0" w:beforeAutospacing="0" w:after="0" w:afterAutospacing="0" w:line="271" w:lineRule="atLeast"/>
+        <w:rPr>
+          <w:rFonts w:ascii="Helvetica" w:hAnsi="Helvetica" w:cs="Helvetica"/>
+          <w:color w:val="000000"/>
+          <w:sz w:val="15"/>
+          <w:szCs w:val="15"/>
+        </w:rPr>
+      </w:pPr>
+      <w:r>
+        <w:rPr>
+          <w:rFonts w:ascii="Helvetica" w:hAnsi="Helvetica" w:cs="Helvetica"/>
+          <w:color w:val="000000"/>
+          <w:sz w:val="15"/>
+          <w:szCs w:val="15"/>
+        </w:rPr>
+        <w:t>也可使用</w:t>
+      </w:r>
+      <w:r>
+        <w:rPr>
+          <w:rFonts w:ascii="Helvetica" w:hAnsi="Helvetica" w:cs="Helvetica"/>
+          <w:color w:val="000000"/>
+          <w:sz w:val="15"/>
+          <w:szCs w:val="15"/>
+        </w:rPr>
+        <w:t xml:space="preserve">&lt;jsp:doBody/&gt; </w:t>
+      </w:r>
+      <w:r>
+        <w:rPr>
+          <w:rFonts w:ascii="Helvetica" w:hAnsi="Helvetica" w:cs="Helvetica"/>
+          <w:color w:val="000000"/>
+          <w:sz w:val="15"/>
+          <w:szCs w:val="15"/>
+        </w:rPr>
+        <w:t>获取引用页面标签内的</w:t>
+      </w:r>
+      <w:r>
+        <w:rPr>
+          <w:rFonts w:ascii="Helvetica" w:hAnsi="Helvetica" w:cs="Helvetica"/>
+          <w:color w:val="000000"/>
+          <w:sz w:val="15"/>
+          <w:szCs w:val="15"/>
+        </w:rPr>
+        <w:t>body</w:t>
+      </w:r>
+      <w:r>
+        <w:rPr>
+          <w:rFonts w:ascii="Helvetica" w:hAnsi="Helvetica" w:cs="Helvetica"/>
+          <w:color w:val="000000"/>
+          <w:sz w:val="15"/>
+          <w:szCs w:val="15"/>
+        </w:rPr>
+        <w:t>内容。</w:t>
+      </w:r>
+    </w:p>
+    <w:p>
+      <w:pPr>
+        <w:rPr>
+          <w:rFonts w:hint="eastAsia"/>
+        </w:rPr>
+      </w:pPr>
+      <w:r>
+        <w:rPr>
+          <w:rFonts w:hint="eastAsia"/>
+        </w:rPr>
+        <w:t>示例</w:t>
+      </w:r>
+    </w:p>
+    <w:p>
+      <w:pPr>
+        <w:rPr>
+          <w:rFonts w:hint="eastAsia"/>
+        </w:rPr>
+      </w:pPr>
+      <w:r>
+        <w:rPr>
+          <w:rFonts w:hint="eastAsia"/>
+        </w:rPr>
+        <w:t>将</w:t>
+      </w:r>
+      <w:r>
+        <w:rPr>
+          <w:rFonts w:hint="eastAsia"/>
+        </w:rPr>
+        <w:t>MyTag.tag</w:t>
+      </w:r>
+      <w:r>
+        <w:rPr>
+          <w:rFonts w:hint="eastAsia"/>
+        </w:rPr>
+        <w:t>放入</w:t>
+      </w:r>
+      <w:r>
+        <w:rPr>
+          <w:rFonts w:hint="eastAsia"/>
+        </w:rPr>
+        <w:t>WEB-INF/tags</w:t>
+      </w:r>
+      <w:r>
+        <w:rPr>
+          <w:rFonts w:hint="eastAsia"/>
+        </w:rPr>
+        <w:t>目录下</w:t>
+      </w:r>
+    </w:p>
+    <w:p>
+      <w:pPr>
+        <w:rPr>
+          <w:rFonts w:hint="eastAsia"/>
+        </w:rPr>
+      </w:pPr>
+      <w:r>
+        <w:rPr>
+          <w:rFonts w:hint="eastAsia"/>
+        </w:rPr>
+        <w:t>在</w:t>
+      </w:r>
+      <w:r>
+        <w:rPr>
+          <w:rFonts w:hint="eastAsia"/>
+        </w:rPr>
+        <w:t>index.jsp</w:t>
+      </w:r>
+      <w:r>
+        <w:rPr>
+          <w:rFonts w:hint="eastAsia"/>
+        </w:rPr>
+        <w:t>中用</w:t>
+      </w:r>
+      <w:r>
+        <w:t>&lt;%@ taglib prefix="tagfile" tagdir="/WEB-INF/tags" %&gt;</w:t>
+      </w:r>
+      <w:r>
+        <w:rPr>
+          <w:rFonts w:hint="eastAsia"/>
+        </w:rPr>
+        <w:t>引入</w:t>
+      </w:r>
+      <w:r>
+        <w:rPr>
+          <w:rFonts w:hint="eastAsia"/>
+        </w:rPr>
+        <w:t>。</w:t>
+      </w:r>
+      <w:r>
+        <w:rPr>
+          <w:rFonts w:hint="eastAsia"/>
+        </w:rPr>
+        <w:t>其内空如下</w:t>
+      </w:r>
+    </w:p>
+    <w:p>
+      <w:pPr>
+        <w:autoSpaceDE w:val="0"/>
+        <w:autoSpaceDN w:val="0"/>
+        <w:adjustRightInd w:val="0"/>
+        <w:jc w:val="left"/>
+        <w:rPr>
+          <w:rFonts w:ascii="Consolas" w:hAnsi="Consolas" w:cs="Consolas"/>
+          <w:kern w:val="0"/>
+          <w:sz w:val="20"/>
+          <w:szCs w:val="20"/>
+        </w:rPr>
+      </w:pPr>
+      <w:r>
+        <w:rPr>
+          <w:rFonts w:ascii="Consolas" w:hAnsi="Consolas" w:cs="Consolas"/>
+          <w:color w:val="BF5F3F"/>
+          <w:kern w:val="0"/>
+          <w:sz w:val="20"/>
+          <w:szCs w:val="20"/>
+        </w:rPr>
+        <w:t>&lt;%@</w:t>
+      </w:r>
+      <w:r>
+        <w:rPr>
+          <w:rFonts w:ascii="Consolas" w:hAnsi="Consolas" w:cs="Consolas"/>
+          <w:kern w:val="0"/>
+          <w:sz w:val="20"/>
+          <w:szCs w:val="20"/>
+        </w:rPr>
+        <w:t xml:space="preserve"> </w:t>
+      </w:r>
+      <w:r>
+        <w:rPr>
+          <w:rFonts w:ascii="Consolas" w:hAnsi="Consolas" w:cs="Consolas"/>
+          <w:color w:val="3F7F7F"/>
+          <w:kern w:val="0"/>
+          <w:sz w:val="20"/>
+          <w:szCs w:val="20"/>
+        </w:rPr>
+        <w:t>tag</w:t>
+      </w:r>
+      <w:r>
+        <w:rPr>
+          <w:rFonts w:ascii="Consolas" w:hAnsi="Consolas" w:cs="Consolas"/>
+          <w:kern w:val="0"/>
+          <w:sz w:val="20"/>
+          <w:szCs w:val="20"/>
+        </w:rPr>
+        <w:t xml:space="preserve"> </w:t>
+      </w:r>
+      <w:r>
+        <w:rPr>
+          <w:rFonts w:ascii="Consolas" w:hAnsi="Consolas" w:cs="Consolas"/>
+          <w:color w:val="7F007F"/>
+          <w:kern w:val="0"/>
+          <w:sz w:val="20"/>
+          <w:szCs w:val="20"/>
+        </w:rPr>
+        <w:t>language</w:t>
+      </w:r>
+      <w:r>
+        <w:rPr>
+          <w:rFonts w:ascii="Consolas" w:hAnsi="Consolas" w:cs="Consolas"/>
+          <w:color w:val="000000"/>
+          <w:kern w:val="0"/>
+          <w:sz w:val="20"/>
+          <w:szCs w:val="20"/>
+        </w:rPr>
+        <w:t>=</w:t>
+      </w:r>
+      <w:r>
+        <w:rPr>
+          <w:rFonts w:ascii="Consolas" w:hAnsi="Consolas" w:cs="Consolas"/>
+          <w:i/>
+          <w:iCs/>
+          <w:color w:val="2A00FF"/>
+          <w:kern w:val="0"/>
+          <w:sz w:val="20"/>
+          <w:szCs w:val="20"/>
+        </w:rPr>
+        <w:t>"java"</w:t>
+      </w:r>
+      <w:r>
+        <w:rPr>
+          <w:rFonts w:ascii="Consolas" w:hAnsi="Consolas" w:cs="Consolas"/>
+          <w:kern w:val="0"/>
+          <w:sz w:val="20"/>
+          <w:szCs w:val="20"/>
+        </w:rPr>
+        <w:t xml:space="preserve"> </w:t>
+      </w:r>
+      <w:r>
+        <w:rPr>
+          <w:rFonts w:ascii="Consolas" w:hAnsi="Consolas" w:cs="Consolas"/>
+          <w:color w:val="7F007F"/>
+          <w:kern w:val="0"/>
+          <w:sz w:val="20"/>
+          <w:szCs w:val="20"/>
+        </w:rPr>
+        <w:t>pageEncoding</w:t>
+      </w:r>
+      <w:r>
+        <w:rPr>
+          <w:rFonts w:ascii="Consolas" w:hAnsi="Consolas" w:cs="Consolas"/>
+          <w:color w:val="000000"/>
+          <w:kern w:val="0"/>
+          <w:sz w:val="20"/>
+          <w:szCs w:val="20"/>
+        </w:rPr>
+        <w:t>=</w:t>
+      </w:r>
+      <w:r>
+        <w:rPr>
+          <w:rFonts w:ascii="Consolas" w:hAnsi="Consolas" w:cs="Consolas"/>
+          <w:i/>
+          <w:iCs/>
+          <w:color w:val="2A00FF"/>
+          <w:kern w:val="0"/>
+          <w:sz w:val="20"/>
+          <w:szCs w:val="20"/>
+        </w:rPr>
+        <w:t>"UTF-8"</w:t>
+      </w:r>
+      <w:r>
+        <w:rPr>
+          <w:rFonts w:ascii="Consolas" w:hAnsi="Consolas" w:cs="Consolas"/>
+          <w:color w:val="BF5F3F"/>
+          <w:kern w:val="0"/>
+          <w:sz w:val="20"/>
+          <w:szCs w:val="20"/>
+        </w:rPr>
+        <w:t>%&gt;</w:t>
+      </w:r>
+    </w:p>
+    <w:p>
+      <w:pPr>
+        <w:autoSpaceDE w:val="0"/>
+        <w:autoSpaceDN w:val="0"/>
+        <w:adjustRightInd w:val="0"/>
+        <w:jc w:val="left"/>
+        <w:rPr>
+          <w:rFonts w:ascii="Consolas" w:hAnsi="Consolas" w:cs="Consolas"/>
+          <w:kern w:val="0"/>
+          <w:sz w:val="20"/>
+          <w:szCs w:val="20"/>
+        </w:rPr>
+      </w:pPr>
+      <w:r>
+        <w:rPr>
+          <w:rFonts w:ascii="Consolas" w:hAnsi="Consolas" w:cs="Consolas"/>
+          <w:color w:val="BF5F3F"/>
+          <w:kern w:val="0"/>
+          <w:sz w:val="20"/>
+          <w:szCs w:val="20"/>
+        </w:rPr>
+        <w:t>&lt;%@</w:t>
+      </w:r>
+      <w:r>
+        <w:rPr>
+          <w:rFonts w:ascii="Consolas" w:hAnsi="Consolas" w:cs="Consolas"/>
+          <w:kern w:val="0"/>
+          <w:sz w:val="20"/>
+          <w:szCs w:val="20"/>
+        </w:rPr>
+        <w:t xml:space="preserve"> </w:t>
+      </w:r>
+      <w:r>
+        <w:rPr>
+          <w:rFonts w:ascii="Consolas" w:hAnsi="Consolas" w:cs="Consolas"/>
+          <w:color w:val="3F7F7F"/>
+          <w:kern w:val="0"/>
+          <w:sz w:val="20"/>
+          <w:szCs w:val="20"/>
+        </w:rPr>
+        <w:t>attribute</w:t>
+      </w:r>
+      <w:r>
+        <w:rPr>
+          <w:rFonts w:ascii="Consolas" w:hAnsi="Consolas" w:cs="Consolas"/>
+          <w:kern w:val="0"/>
+          <w:sz w:val="20"/>
+          <w:szCs w:val="20"/>
+        </w:rPr>
+        <w:t xml:space="preserve"> </w:t>
+      </w:r>
+      <w:r>
+        <w:rPr>
+          <w:rFonts w:ascii="Consolas" w:hAnsi="Consolas" w:cs="Consolas"/>
+          <w:color w:val="7F007F"/>
+          <w:kern w:val="0"/>
+          <w:sz w:val="20"/>
+          <w:szCs w:val="20"/>
+        </w:rPr>
+        <w:t>name</w:t>
+      </w:r>
+      <w:r>
+        <w:rPr>
+          <w:rFonts w:ascii="Consolas" w:hAnsi="Consolas" w:cs="Consolas"/>
+          <w:color w:val="000000"/>
+          <w:kern w:val="0"/>
+          <w:sz w:val="20"/>
+          <w:szCs w:val="20"/>
+        </w:rPr>
+        <w:t>=</w:t>
+      </w:r>
+      <w:r>
+        <w:rPr>
+          <w:rFonts w:ascii="Consolas" w:hAnsi="Consolas" w:cs="Consolas"/>
+          <w:i/>
+          <w:iCs/>
+          <w:color w:val="2A00FF"/>
+          <w:kern w:val="0"/>
+          <w:sz w:val="20"/>
+          <w:szCs w:val="20"/>
+        </w:rPr>
+        <w:t>"id"</w:t>
+      </w:r>
+      <w:r>
+        <w:rPr>
+          <w:rFonts w:ascii="Consolas" w:hAnsi="Consolas" w:cs="Consolas"/>
+          <w:kern w:val="0"/>
+          <w:sz w:val="20"/>
+          <w:szCs w:val="20"/>
+        </w:rPr>
+        <w:t xml:space="preserve"> </w:t>
+      </w:r>
+      <w:r>
+        <w:rPr>
+          <w:rFonts w:ascii="Consolas" w:hAnsi="Consolas" w:cs="Consolas"/>
+          <w:color w:val="7F007F"/>
+          <w:kern w:val="0"/>
+          <w:sz w:val="20"/>
+          <w:szCs w:val="20"/>
+        </w:rPr>
+        <w:t>required</w:t>
+      </w:r>
+      <w:r>
+        <w:rPr>
+          <w:rFonts w:ascii="Consolas" w:hAnsi="Consolas" w:cs="Consolas"/>
+          <w:color w:val="000000"/>
+          <w:kern w:val="0"/>
+          <w:sz w:val="20"/>
+          <w:szCs w:val="20"/>
+        </w:rPr>
+        <w:t>=</w:t>
+      </w:r>
+      <w:r>
+        <w:rPr>
+          <w:rFonts w:ascii="Consolas" w:hAnsi="Consolas" w:cs="Consolas"/>
+          <w:i/>
+          <w:iCs/>
+          <w:color w:val="2A00FF"/>
+          <w:kern w:val="0"/>
+          <w:sz w:val="20"/>
+          <w:szCs w:val="20"/>
+        </w:rPr>
+        <w:t xml:space="preserve">"true"  </w:t>
+      </w:r>
+      <w:r>
+        <w:rPr>
+          <w:rFonts w:ascii="Consolas" w:hAnsi="Consolas" w:cs="Consolas"/>
+          <w:color w:val="BF5F3F"/>
+          <w:kern w:val="0"/>
+          <w:sz w:val="20"/>
+          <w:szCs w:val="20"/>
+        </w:rPr>
+        <w:t>%&gt;</w:t>
+      </w:r>
+    </w:p>
+    <w:p>
+      <w:pPr>
+        <w:autoSpaceDE w:val="0"/>
+        <w:autoSpaceDN w:val="0"/>
+        <w:adjustRightInd w:val="0"/>
+        <w:jc w:val="left"/>
+        <w:rPr>
+          <w:rFonts w:ascii="Consolas" w:hAnsi="Consolas" w:cs="Consolas"/>
+          <w:kern w:val="0"/>
+          <w:sz w:val="20"/>
+          <w:szCs w:val="20"/>
+        </w:rPr>
+      </w:pPr>
+      <w:r>
+        <w:rPr>
+          <w:rFonts w:ascii="Consolas" w:hAnsi="Consolas" w:cs="Consolas"/>
+          <w:color w:val="BF5F3F"/>
+          <w:kern w:val="0"/>
+          <w:sz w:val="20"/>
+          <w:szCs w:val="20"/>
+        </w:rPr>
+        <w:t>&lt;%@</w:t>
+      </w:r>
+      <w:r>
+        <w:rPr>
+          <w:rFonts w:ascii="Consolas" w:hAnsi="Consolas" w:cs="Consolas"/>
+          <w:kern w:val="0"/>
+          <w:sz w:val="20"/>
+          <w:szCs w:val="20"/>
+        </w:rPr>
+        <w:t xml:space="preserve"> </w:t>
+      </w:r>
+      <w:r>
+        <w:rPr>
+          <w:rFonts w:ascii="Consolas" w:hAnsi="Consolas" w:cs="Consolas"/>
+          <w:color w:val="3F7F7F"/>
+          <w:kern w:val="0"/>
+          <w:sz w:val="20"/>
+          <w:szCs w:val="20"/>
+        </w:rPr>
+        <w:t>attribute</w:t>
+      </w:r>
+      <w:r>
+        <w:rPr>
+          <w:rFonts w:ascii="Consolas" w:hAnsi="Consolas" w:cs="Consolas"/>
+          <w:kern w:val="0"/>
+          <w:sz w:val="20"/>
+          <w:szCs w:val="20"/>
+        </w:rPr>
+        <w:t xml:space="preserve"> </w:t>
+      </w:r>
+      <w:r>
+        <w:rPr>
+          <w:rFonts w:ascii="Consolas" w:hAnsi="Consolas" w:cs="Consolas"/>
+          <w:color w:val="7F007F"/>
+          <w:kern w:val="0"/>
+          <w:sz w:val="20"/>
+          <w:szCs w:val="20"/>
+        </w:rPr>
+        <w:t>name</w:t>
+      </w:r>
+      <w:r>
+        <w:rPr>
+          <w:rFonts w:ascii="Consolas" w:hAnsi="Consolas" w:cs="Consolas"/>
+          <w:color w:val="000000"/>
+          <w:kern w:val="0"/>
+          <w:sz w:val="20"/>
+          <w:szCs w:val="20"/>
+        </w:rPr>
+        <w:t>=</w:t>
+      </w:r>
+      <w:r>
+        <w:rPr>
+          <w:rFonts w:ascii="Consolas" w:hAnsi="Consolas" w:cs="Consolas"/>
+          <w:i/>
+          <w:iCs/>
+          <w:color w:val="2A00FF"/>
+          <w:kern w:val="0"/>
+          <w:sz w:val="20"/>
+          <w:szCs w:val="20"/>
+        </w:rPr>
+        <w:t>"webletID"</w:t>
+      </w:r>
+      <w:r>
+        <w:rPr>
+          <w:rFonts w:ascii="Consolas" w:hAnsi="Consolas" w:cs="Consolas"/>
+          <w:kern w:val="0"/>
+          <w:sz w:val="20"/>
+          <w:szCs w:val="20"/>
+        </w:rPr>
+        <w:t xml:space="preserve"> </w:t>
+      </w:r>
+      <w:r>
+        <w:rPr>
+          <w:rFonts w:ascii="Consolas" w:hAnsi="Consolas" w:cs="Consolas"/>
+          <w:color w:val="7F007F"/>
+          <w:kern w:val="0"/>
+          <w:sz w:val="20"/>
+          <w:szCs w:val="20"/>
+        </w:rPr>
+        <w:t>required</w:t>
+      </w:r>
+      <w:r>
+        <w:rPr>
+          <w:rFonts w:ascii="Consolas" w:hAnsi="Consolas" w:cs="Consolas"/>
+          <w:color w:val="000000"/>
+          <w:kern w:val="0"/>
+          <w:sz w:val="20"/>
+          <w:szCs w:val="20"/>
+        </w:rPr>
+        <w:t>=</w:t>
+      </w:r>
+      <w:r>
+        <w:rPr>
+          <w:rFonts w:ascii="Consolas" w:hAnsi="Consolas" w:cs="Consolas"/>
+          <w:i/>
+          <w:iCs/>
+          <w:color w:val="2A00FF"/>
+          <w:kern w:val="0"/>
+          <w:sz w:val="20"/>
+          <w:szCs w:val="20"/>
+        </w:rPr>
+        <w:t xml:space="preserve">"true"  </w:t>
+      </w:r>
+      <w:r>
+        <w:rPr>
+          <w:rFonts w:ascii="Consolas" w:hAnsi="Consolas" w:cs="Consolas"/>
+          <w:color w:val="BF5F3F"/>
+          <w:kern w:val="0"/>
+          <w:sz w:val="20"/>
+          <w:szCs w:val="20"/>
+        </w:rPr>
+        <w:t>%&gt;</w:t>
+      </w:r>
+    </w:p>
+    <w:p>
+      <w:pPr>
+        <w:autoSpaceDE w:val="0"/>
+        <w:autoSpaceDN w:val="0"/>
+        <w:adjustRightInd w:val="0"/>
+        <w:jc w:val="left"/>
+        <w:rPr>
+          <w:rFonts w:ascii="Consolas" w:hAnsi="Consolas" w:cs="Consolas"/>
+          <w:kern w:val="0"/>
+          <w:sz w:val="20"/>
+          <w:szCs w:val="20"/>
+        </w:rPr>
+      </w:pPr>
+    </w:p>
+    <w:p>
+      <w:pPr>
+        <w:autoSpaceDE w:val="0"/>
+        <w:autoSpaceDN w:val="0"/>
+        <w:adjustRightInd w:val="0"/>
+        <w:jc w:val="left"/>
+        <w:rPr>
+          <w:rFonts w:ascii="Consolas" w:hAnsi="Consolas" w:cs="Consolas"/>
+          <w:kern w:val="0"/>
+          <w:sz w:val="20"/>
+          <w:szCs w:val="20"/>
+        </w:rPr>
+      </w:pPr>
+      <w:r>
+        <w:rPr>
+          <w:rFonts w:ascii="Consolas" w:hAnsi="Consolas" w:cs="Consolas"/>
+          <w:color w:val="008080"/>
+          <w:kern w:val="0"/>
+          <w:sz w:val="20"/>
+          <w:szCs w:val="20"/>
+        </w:rPr>
+        <w:t>&lt;</w:t>
+      </w:r>
+      <w:r>
+        <w:rPr>
+          <w:rFonts w:ascii="Consolas" w:hAnsi="Consolas" w:cs="Consolas"/>
+          <w:color w:val="3F7F7F"/>
+          <w:kern w:val="0"/>
+          <w:sz w:val="20"/>
+          <w:szCs w:val="20"/>
+        </w:rPr>
+        <w:t>B</w:t>
+      </w:r>
+      <w:r>
+        <w:rPr>
+          <w:rFonts w:ascii="Consolas" w:hAnsi="Consolas" w:cs="Consolas"/>
+          <w:color w:val="008080"/>
+          <w:kern w:val="0"/>
+          <w:sz w:val="20"/>
+          <w:szCs w:val="20"/>
+        </w:rPr>
+        <w:t>&gt;</w:t>
+      </w:r>
+      <w:r>
+        <w:rPr>
+          <w:rFonts w:ascii="Consolas" w:hAnsi="Consolas" w:cs="Consolas"/>
+          <w:color w:val="000000"/>
+          <w:kern w:val="0"/>
+          <w:sz w:val="20"/>
+          <w:szCs w:val="20"/>
+        </w:rPr>
+        <w:t>JSP TAG ATTRIBUTE GET</w:t>
+      </w:r>
+      <w:r>
+        <w:rPr>
+          <w:rFonts w:ascii="Consolas" w:hAnsi="Consolas" w:cs="Consolas"/>
+          <w:color w:val="008080"/>
+          <w:kern w:val="0"/>
+          <w:sz w:val="20"/>
+          <w:szCs w:val="20"/>
+        </w:rPr>
+        <w:t>&lt;/</w:t>
+      </w:r>
+      <w:r>
+        <w:rPr>
+          <w:rFonts w:ascii="Consolas" w:hAnsi="Consolas" w:cs="Consolas"/>
+          <w:color w:val="3F7F7F"/>
+          <w:kern w:val="0"/>
+          <w:sz w:val="20"/>
+          <w:szCs w:val="20"/>
+        </w:rPr>
+        <w:t>B</w:t>
+      </w:r>
+      <w:r>
+        <w:rPr>
+          <w:rFonts w:ascii="Consolas" w:hAnsi="Consolas" w:cs="Consolas"/>
+          <w:color w:val="008080"/>
+          <w:kern w:val="0"/>
+          <w:sz w:val="20"/>
+          <w:szCs w:val="20"/>
+        </w:rPr>
+        <w:t>&gt;</w:t>
+      </w:r>
+    </w:p>
+    <w:p>
+      <w:pPr>
+        <w:autoSpaceDE w:val="0"/>
+        <w:autoSpaceDN w:val="0"/>
+        <w:adjustRightInd w:val="0"/>
+        <w:jc w:val="left"/>
+        <w:rPr>
+          <w:rFonts w:ascii="Consolas" w:hAnsi="Consolas" w:cs="Consolas"/>
+          <w:kern w:val="0"/>
+          <w:sz w:val="20"/>
+          <w:szCs w:val="20"/>
+        </w:rPr>
+      </w:pPr>
+    </w:p>
+    <w:p>
+      <w:pPr>
+        <w:autoSpaceDE w:val="0"/>
+        <w:autoSpaceDN w:val="0"/>
+        <w:adjustRightInd w:val="0"/>
+        <w:jc w:val="left"/>
+        <w:rPr>
+          <w:rFonts w:ascii="Consolas" w:hAnsi="Consolas" w:cs="Consolas"/>
+          <w:kern w:val="0"/>
+          <w:sz w:val="20"/>
+          <w:szCs w:val="20"/>
+        </w:rPr>
+      </w:pPr>
+      <w:r>
+        <w:rPr>
+          <w:rFonts w:ascii="Consolas" w:hAnsi="Consolas" w:cs="Consolas"/>
+          <w:color w:val="008080"/>
+          <w:kern w:val="0"/>
+          <w:sz w:val="20"/>
+          <w:szCs w:val="20"/>
+        </w:rPr>
+        <w:t>&lt;</w:t>
+      </w:r>
+      <w:r>
+        <w:rPr>
+          <w:rFonts w:ascii="Consolas" w:hAnsi="Consolas" w:cs="Consolas"/>
+          <w:color w:val="3F7F7F"/>
+          <w:kern w:val="0"/>
+          <w:sz w:val="20"/>
+          <w:szCs w:val="20"/>
+          <w:highlight w:val="lightGray"/>
+        </w:rPr>
+        <w:t>div</w:t>
+      </w:r>
+      <w:r>
+        <w:rPr>
+          <w:rFonts w:ascii="Consolas" w:hAnsi="Consolas" w:cs="Consolas"/>
+          <w:kern w:val="0"/>
+          <w:sz w:val="20"/>
+          <w:szCs w:val="20"/>
+        </w:rPr>
+        <w:t xml:space="preserve"> </w:t>
+      </w:r>
+      <w:r>
+        <w:rPr>
+          <w:rFonts w:ascii="Consolas" w:hAnsi="Consolas" w:cs="Consolas"/>
+          <w:color w:val="7F007F"/>
+          <w:kern w:val="0"/>
+          <w:sz w:val="20"/>
+          <w:szCs w:val="20"/>
+        </w:rPr>
+        <w:t>id</w:t>
+      </w:r>
+      <w:r>
+        <w:rPr>
+          <w:rFonts w:ascii="Consolas" w:hAnsi="Consolas" w:cs="Consolas"/>
+          <w:color w:val="000000"/>
+          <w:kern w:val="0"/>
+          <w:sz w:val="20"/>
+          <w:szCs w:val="20"/>
+        </w:rPr>
+        <w:t>=</w:t>
+      </w:r>
+      <w:r>
+        <w:rPr>
+          <w:rFonts w:ascii="Consolas" w:hAnsi="Consolas" w:cs="Consolas"/>
+          <w:i/>
+          <w:iCs/>
+          <w:color w:val="2A00FF"/>
+          <w:kern w:val="0"/>
+          <w:sz w:val="20"/>
+          <w:szCs w:val="20"/>
+        </w:rPr>
+        <w:t>"</w:t>
+      </w:r>
+      <w:r>
+        <w:rPr>
+          <w:rFonts w:ascii="Consolas" w:hAnsi="Consolas" w:cs="Consolas"/>
+          <w:color w:val="BF5F3F"/>
+          <w:kern w:val="0"/>
+          <w:sz w:val="20"/>
+          <w:szCs w:val="20"/>
+        </w:rPr>
+        <w:t>&lt;%=</w:t>
+      </w:r>
+      <w:r>
+        <w:rPr>
+          <w:rFonts w:ascii="Consolas" w:hAnsi="Consolas" w:cs="Consolas"/>
+          <w:color w:val="000000"/>
+          <w:kern w:val="0"/>
+          <w:sz w:val="20"/>
+          <w:szCs w:val="20"/>
+        </w:rPr>
+        <w:t xml:space="preserve">id </w:t>
+      </w:r>
+      <w:r>
+        <w:rPr>
+          <w:rFonts w:ascii="Consolas" w:hAnsi="Consolas" w:cs="Consolas"/>
+          <w:color w:val="BF5F3F"/>
+          <w:kern w:val="0"/>
+          <w:sz w:val="20"/>
+          <w:szCs w:val="20"/>
+        </w:rPr>
+        <w:t>%&gt;</w:t>
+      </w:r>
+      <w:r>
+        <w:rPr>
+          <w:rFonts w:ascii="Consolas" w:hAnsi="Consolas" w:cs="Consolas"/>
+          <w:i/>
+          <w:iCs/>
+          <w:color w:val="2A00FF"/>
+          <w:kern w:val="0"/>
+          <w:sz w:val="20"/>
+          <w:szCs w:val="20"/>
+        </w:rPr>
+        <w:t>"</w:t>
+      </w:r>
+      <w:r>
+        <w:rPr>
+          <w:rFonts w:ascii="Consolas" w:hAnsi="Consolas" w:cs="Consolas"/>
+          <w:kern w:val="0"/>
+          <w:sz w:val="20"/>
+          <w:szCs w:val="20"/>
+        </w:rPr>
+        <w:t xml:space="preserve"> </w:t>
+      </w:r>
+      <w:r>
+        <w:rPr>
+          <w:rFonts w:ascii="Consolas" w:hAnsi="Consolas" w:cs="Consolas"/>
+          <w:color w:val="7F007F"/>
+          <w:kern w:val="0"/>
+          <w:sz w:val="20"/>
+          <w:szCs w:val="20"/>
+        </w:rPr>
+        <w:t>style</w:t>
+      </w:r>
+      <w:r>
+        <w:rPr>
+          <w:rFonts w:ascii="Consolas" w:hAnsi="Consolas" w:cs="Consolas"/>
+          <w:color w:val="000000"/>
+          <w:kern w:val="0"/>
+          <w:sz w:val="20"/>
+          <w:szCs w:val="20"/>
+        </w:rPr>
+        <w:t>="</w:t>
+      </w:r>
+      <w:r>
+        <w:rPr>
+          <w:rFonts w:ascii="Consolas" w:hAnsi="Consolas" w:cs="Consolas"/>
+          <w:color w:val="7F007F"/>
+          <w:kern w:val="0"/>
+          <w:sz w:val="20"/>
+          <w:szCs w:val="20"/>
+        </w:rPr>
+        <w:t>border</w:t>
+      </w:r>
+      <w:r>
+        <w:rPr>
+          <w:rFonts w:ascii="Consolas" w:hAnsi="Consolas" w:cs="Consolas"/>
+          <w:color w:val="000000"/>
+          <w:kern w:val="0"/>
+          <w:sz w:val="20"/>
+          <w:szCs w:val="20"/>
+        </w:rPr>
+        <w:t>:</w:t>
+      </w:r>
+      <w:r>
+        <w:rPr>
+          <w:rFonts w:ascii="Consolas" w:hAnsi="Consolas" w:cs="Consolas"/>
+          <w:i/>
+          <w:iCs/>
+          <w:color w:val="2A00E1"/>
+          <w:kern w:val="0"/>
+          <w:sz w:val="20"/>
+          <w:szCs w:val="20"/>
+        </w:rPr>
+        <w:t>solid 1px #ff0000</w:t>
+      </w:r>
+      <w:r>
+        <w:rPr>
+          <w:rFonts w:ascii="Consolas" w:hAnsi="Consolas" w:cs="Consolas"/>
+          <w:color w:val="000000"/>
+          <w:kern w:val="0"/>
+          <w:sz w:val="20"/>
+          <w:szCs w:val="20"/>
+        </w:rPr>
+        <w:t>"</w:t>
+      </w:r>
+      <w:r>
+        <w:rPr>
+          <w:rFonts w:ascii="Consolas" w:hAnsi="Consolas" w:cs="Consolas"/>
+          <w:color w:val="008080"/>
+          <w:kern w:val="0"/>
+          <w:sz w:val="20"/>
+          <w:szCs w:val="20"/>
+        </w:rPr>
+        <w:t>&gt;</w:t>
+      </w:r>
+    </w:p>
+    <w:p>
+      <w:pPr>
+        <w:autoSpaceDE w:val="0"/>
+        <w:autoSpaceDN w:val="0"/>
+        <w:adjustRightInd w:val="0"/>
+        <w:jc w:val="left"/>
+        <w:rPr>
+          <w:rFonts w:ascii="Consolas" w:hAnsi="Consolas" w:cs="Consolas"/>
+          <w:kern w:val="0"/>
+          <w:sz w:val="20"/>
+          <w:szCs w:val="20"/>
+        </w:rPr>
+      </w:pPr>
+      <w:r>
+        <w:rPr>
+          <w:rFonts w:ascii="Consolas" w:hAnsi="Consolas" w:cs="Consolas"/>
+          <w:color w:val="000000"/>
+          <w:kern w:val="0"/>
+          <w:sz w:val="20"/>
+          <w:szCs w:val="20"/>
+        </w:rPr>
+        <w:tab/>
+        <w:t>Here, got the attribute id value :</w:t>
+      </w:r>
+      <w:r>
+        <w:rPr>
+          <w:rFonts w:ascii="Consolas" w:hAnsi="Consolas" w:cs="Consolas"/>
+          <w:color w:val="BF5F3F"/>
+          <w:kern w:val="0"/>
+          <w:sz w:val="20"/>
+          <w:szCs w:val="20"/>
+        </w:rPr>
+        <w:t>&lt;%=</w:t>
+      </w:r>
+      <w:r>
+        <w:rPr>
+          <w:rFonts w:ascii="Consolas" w:hAnsi="Consolas" w:cs="Consolas"/>
+          <w:color w:val="000000"/>
+          <w:kern w:val="0"/>
+          <w:sz w:val="20"/>
+          <w:szCs w:val="20"/>
+        </w:rPr>
+        <w:t xml:space="preserve">id </w:t>
+      </w:r>
+      <w:r>
+        <w:rPr>
+          <w:rFonts w:ascii="Consolas" w:hAnsi="Consolas" w:cs="Consolas"/>
+          <w:color w:val="BF5F3F"/>
+          <w:kern w:val="0"/>
+          <w:sz w:val="20"/>
+          <w:szCs w:val="20"/>
+        </w:rPr>
+        <w:t>%&gt;</w:t>
+      </w:r>
+    </w:p>
+    <w:p>
+      <w:pPr>
+        <w:autoSpaceDE w:val="0"/>
+        <w:autoSpaceDN w:val="0"/>
+        <w:adjustRightInd w:val="0"/>
+        <w:jc w:val="left"/>
+        <w:rPr>
+          <w:rFonts w:ascii="Consolas" w:hAnsi="Consolas" w:cs="Consolas"/>
+          <w:kern w:val="0"/>
+          <w:sz w:val="20"/>
+          <w:szCs w:val="20"/>
+        </w:rPr>
+      </w:pPr>
+      <w:r>
+        <w:rPr>
+          <w:rFonts w:ascii="Consolas" w:hAnsi="Consolas" w:cs="Consolas"/>
+          <w:color w:val="000000"/>
+          <w:kern w:val="0"/>
+          <w:sz w:val="20"/>
+          <w:szCs w:val="20"/>
+        </w:rPr>
+        <w:tab/>
+      </w:r>
+      <w:r>
+        <w:rPr>
+          <w:rFonts w:ascii="Consolas" w:hAnsi="Consolas" w:cs="Consolas"/>
+          <w:color w:val="008080"/>
+          <w:kern w:val="0"/>
+          <w:sz w:val="20"/>
+          <w:szCs w:val="20"/>
+        </w:rPr>
+        <w:t>&lt;</w:t>
+      </w:r>
+      <w:r>
+        <w:rPr>
+          <w:rFonts w:ascii="Consolas" w:hAnsi="Consolas" w:cs="Consolas"/>
+          <w:color w:val="3F7F7F"/>
+          <w:kern w:val="0"/>
+          <w:sz w:val="20"/>
+          <w:szCs w:val="20"/>
+        </w:rPr>
+        <w:t>br</w:t>
+      </w:r>
+      <w:r>
+        <w:rPr>
+          <w:rFonts w:ascii="Consolas" w:hAnsi="Consolas" w:cs="Consolas"/>
+          <w:color w:val="008080"/>
+          <w:kern w:val="0"/>
+          <w:sz w:val="20"/>
+          <w:szCs w:val="20"/>
+        </w:rPr>
+        <w:t>&gt;</w:t>
+      </w:r>
+      <w:r>
+        <w:rPr>
+          <w:rFonts w:ascii="Consolas" w:hAnsi="Consolas" w:cs="Consolas"/>
+          <w:color w:val="000000"/>
+          <w:kern w:val="0"/>
+          <w:sz w:val="20"/>
+          <w:szCs w:val="20"/>
+        </w:rPr>
+        <w:t>Got the attribute webletID value :</w:t>
+      </w:r>
+      <w:r>
+        <w:rPr>
+          <w:rFonts w:ascii="Consolas" w:hAnsi="Consolas" w:cs="Consolas"/>
+          <w:color w:val="BF5F3F"/>
+          <w:kern w:val="0"/>
+          <w:sz w:val="20"/>
+          <w:szCs w:val="20"/>
+        </w:rPr>
+        <w:t>&lt;%=</w:t>
+      </w:r>
+      <w:r>
+        <w:rPr>
+          <w:rFonts w:ascii="Consolas" w:hAnsi="Consolas" w:cs="Consolas"/>
+          <w:color w:val="000000"/>
+          <w:kern w:val="0"/>
+          <w:sz w:val="20"/>
+          <w:szCs w:val="20"/>
+        </w:rPr>
+        <w:t xml:space="preserve">webletID </w:t>
+      </w:r>
+      <w:r>
+        <w:rPr>
+          <w:rFonts w:ascii="Consolas" w:hAnsi="Consolas" w:cs="Consolas"/>
+          <w:color w:val="BF5F3F"/>
+          <w:kern w:val="0"/>
+          <w:sz w:val="20"/>
+          <w:szCs w:val="20"/>
+        </w:rPr>
+        <w:t>%&gt;</w:t>
+      </w:r>
+    </w:p>
+    <w:p>
+      <w:pPr>
+        <w:rPr>
+          <w:rFonts w:ascii="Consolas" w:hAnsi="Consolas" w:cs="Consolas" w:hint="eastAsia"/>
+          <w:color w:val="008080"/>
+          <w:kern w:val="0"/>
+          <w:sz w:val="20"/>
+          <w:szCs w:val="20"/>
+        </w:rPr>
+      </w:pPr>
+      <w:r>
+        <w:rPr>
+          <w:rFonts w:ascii="Consolas" w:hAnsi="Consolas" w:cs="Consolas"/>
+          <w:color w:val="008080"/>
+          <w:kern w:val="0"/>
+          <w:sz w:val="20"/>
+          <w:szCs w:val="20"/>
+        </w:rPr>
+        <w:t>&lt;/</w:t>
+      </w:r>
+      <w:r>
+        <w:rPr>
+          <w:rFonts w:ascii="Consolas" w:hAnsi="Consolas" w:cs="Consolas"/>
+          <w:color w:val="3F7F7F"/>
+          <w:kern w:val="0"/>
+          <w:sz w:val="20"/>
+          <w:szCs w:val="20"/>
+          <w:highlight w:val="lightGray"/>
+        </w:rPr>
+        <w:t>div</w:t>
+      </w:r>
+      <w:r>
+        <w:rPr>
+          <w:rFonts w:ascii="Consolas" w:hAnsi="Consolas" w:cs="Consolas"/>
+          <w:color w:val="008080"/>
+          <w:kern w:val="0"/>
+          <w:sz w:val="20"/>
+          <w:szCs w:val="20"/>
+        </w:rPr>
+        <w:t>&gt;</w:t>
+      </w:r>
+    </w:p>
+    <w:p>
+      <w:pPr>
+        <w:rPr>
+          <w:rFonts w:hint="eastAsia"/>
+        </w:rPr>
+      </w:pPr>
+      <w:r>
+        <w:rPr>
+          <w:rFonts w:hint="eastAsia"/>
+        </w:rPr>
+        <w:t>在</w:t>
+      </w:r>
+      <w:r>
+        <w:rPr>
+          <w:rFonts w:hint="eastAsia"/>
+        </w:rPr>
+        <w:t>index.jsp</w:t>
+      </w:r>
+      <w:r>
+        <w:rPr>
+          <w:rFonts w:hint="eastAsia"/>
+        </w:rPr>
+        <w:t>中</w:t>
+      </w:r>
+      <w:r>
+        <w:rPr>
+          <w:rFonts w:hint="eastAsia"/>
+        </w:rPr>
+        <w:t>使用方式为</w:t>
+      </w:r>
+      <w:r>
+        <w:t xml:space="preserve">&lt;tagfile:MyTag id="007" webletID="W1001"/&gt; </w:t>
+      </w:r>
+      <w:r>
+        <w:rPr>
+          <w:rFonts w:hint="eastAsia"/>
+        </w:rPr>
+        <w:t>因为</w:t>
+      </w:r>
+      <w:r>
+        <w:rPr>
+          <w:rFonts w:hint="eastAsia"/>
+        </w:rPr>
+        <w:t>atrribute</w:t>
+      </w:r>
+      <w:r>
+        <w:rPr>
+          <w:rFonts w:hint="eastAsia"/>
+        </w:rPr>
+        <w:t>的</w:t>
+      </w:r>
+      <w:r>
+        <w:rPr>
+          <w:rFonts w:hint="eastAsia"/>
+        </w:rPr>
+        <w:t>required</w:t>
+      </w:r>
+      <w:r>
+        <w:rPr>
+          <w:rFonts w:hint="eastAsia"/>
+        </w:rPr>
+        <w:t>全部要求为</w:t>
+      </w:r>
+      <w:r>
+        <w:rPr>
+          <w:rFonts w:hint="eastAsia"/>
+        </w:rPr>
+        <w:t>true</w:t>
+      </w:r>
+      <w:r>
+        <w:rPr>
+          <w:rFonts w:hint="eastAsia"/>
+        </w:rPr>
+        <w:t>所以这里的两个参数不能省</w:t>
+      </w:r>
+    </w:p>
+    <w:p>
+      <w:pPr>
+        <w:rPr>
+          <w:rFonts w:hint="eastAsia"/>
+        </w:rPr>
+      </w:pPr>
+      <w:r>
+        <w:rPr>
+          <w:rFonts w:hint="eastAsia"/>
+        </w:rPr>
+        <w:t>运行结果为</w:t>
+      </w:r>
+    </w:p>
+    <w:p>
+      <w:r>
+        <w:rPr>
+          <w:noProof/>
+        </w:rPr>
+        <w:drawing>
+          <wp:inline distT="0" distB="0" distL="0" distR="0">
+            <wp:extent cx="5274310" cy="1271721"/>
+            <wp:effectExtent l="19050" t="0" r="2540" b="0"/>
+            <wp:docPr id="2" name="图片 1"/>
+            <wp:cNvGraphicFramePr>
+              <a:graphicFrameLocks xmlns:a="http://schemas.openxmlformats.org/drawingml/2006/main" noChangeAspect="1"/>
+            </wp:cNvGraphicFramePr>
+            <a:graphic xmlns:a="http://schemas.openxmlformats.org/drawingml/2006/main">
+              <a:graphicData uri="http://schemas.openxmlformats.org/drawingml/2006/picture">
+                <pic:pic xmlns:pic="http://schemas.openxmlformats.org/drawingml/2006/picture">
+                  <pic:nvPicPr>
+                    <pic:cNvPr id="0" name="Picture 1"/>
+                    <pic:cNvPicPr>
+                      <a:picLocks noChangeAspect="1" noChangeArrowheads="1"/>
+                    </pic:cNvPicPr>
+                  </pic:nvPicPr>
+                  <pic:blipFill>
+                    <a:blip r:embed="rId22"/>
+                    <a:srcRect/>
+                    <a:stretch>
+                      <a:fillRect/>
+                    </a:stretch>
+                  </pic:blipFill>
+                  <pic:spPr bwMode="auto">
+                    <a:xfrm>
+                      <a:off x="0" y="0"/>
+                      <a:ext cx="5274310" cy="1271721"/>
+                    </a:xfrm>
+                    <a:prstGeom prst="rect">
+                      <a:avLst/>
+                    </a:prstGeom>
+                    <a:noFill/>
+                    <a:ln w="9525">
+                      <a:noFill/>
+                      <a:miter lim="800000"/>
+                      <a:headEnd/>
+                      <a:tailEnd/>
+                    </a:ln>
+                  </pic:spPr>
+                </pic:pic>
+              </a:graphicData>
+            </a:graphic>
+          </wp:inline>
+        </w:drawing>
+      </w:r>
+      <w:r>
+        <w:lastRenderedPageBreak/>
+        <w:t xml:space="preserve"> </w:t>
+      </w:r>
+    </w:p>
     <w:sectPr>
       <w:pgSz w:w="11906" w:h="16838"/>
       <w:pgMar w:top="1440" w:right="1800" w:bottom="1440" w:left="1800" w:header="851" w:footer="992" w:gutter="0"/>
@@ -1835,6 +3944,28 @@
       <w:jc w:val="both"/>
     </w:pPr>
   </w:style>
+  <w:style w:type="paragraph" w:styleId="1">
+    <w:name w:val="heading 1"/>
+    <w:basedOn w:val="a"/>
+    <w:next w:val="a"/>
+    <w:link w:val="1Char"/>
+    <w:uiPriority w:val="9"/>
+    <w:qFormat/>
+    <w:rsid w:val="006C574E"/>
+    <w:pPr>
+      <w:keepNext/>
+      <w:keepLines/>
+      <w:spacing w:before="340" w:after="330" w:line="578" w:lineRule="auto"/>
+      <w:outlineLvl w:val="0"/>
+    </w:pPr>
+    <w:rPr>
+      <w:b/>
+      <w:bCs/>
+      <w:kern w:val="44"/>
+      <w:sz w:val="44"/>
+      <w:szCs w:val="44"/>
+    </w:rPr>
+  </w:style>
   <w:style w:type="character" w:default="1" w:styleId="a0">
     <w:name w:val="Default Paragraph Font"/>
     <w:uiPriority w:val="1"/>
@@ -1996,6 +4127,43 @@
     <w:rPr>
       <w:sz w:val="18"/>
       <w:szCs w:val="18"/>
+    </w:rPr>
+  </w:style>
+  <w:style w:type="character" w:styleId="a9">
+    <w:name w:val="FollowedHyperlink"/>
+    <w:basedOn w:val="a0"/>
+    <w:uiPriority w:val="99"/>
+    <w:semiHidden/>
+    <w:unhideWhenUsed/>
+    <w:rsid w:val="003E1481"/>
+    <w:rPr>
+      <w:color w:val="800080" w:themeColor="followedHyperlink"/>
+      <w:u w:val="single"/>
+    </w:rPr>
+  </w:style>
+  <w:style w:type="character" w:customStyle="1" w:styleId="1Char">
+    <w:name w:val="标题 1 Char"/>
+    <w:basedOn w:val="a0"/>
+    <w:link w:val="1"/>
+    <w:uiPriority w:val="9"/>
+    <w:rsid w:val="006C574E"/>
+    <w:rPr>
+      <w:b/>
+      <w:bCs/>
+      <w:kern w:val="44"/>
+      <w:sz w:val="44"/>
+      <w:szCs w:val="44"/>
+    </w:rPr>
+  </w:style>
+  <w:style w:type="character" w:styleId="aa">
+    <w:name w:val="Emphasis"/>
+    <w:basedOn w:val="a0"/>
+    <w:uiPriority w:val="20"/>
+    <w:qFormat/>
+    <w:rsid w:val="009E5CF6"/>
+    <w:rPr>
+      <w:i/>
+      <w:iCs/>
     </w:rPr>
   </w:style>
 </w:styles>

</xml_diff>